<commit_message>
Doc : Pve Af
</commit_message>
<xml_diff>
--- a/Documentatie/PvE(MoSCoW).docx
+++ b/Documentatie/PvE(MoSCoW).docx
@@ -125,6 +125,9 @@
               <w:pStyle w:val="Lijstalinea"/>
               <w:ind w:left="0"/>
             </w:pPr>
+            <w:r>
+              <w:t>x</w:t>
+            </w:r>
           </w:p>
         </w:tc>
         <w:tc>
@@ -158,6 +161,1268 @@
               <w:pStyle w:val="Lijstalinea"/>
               <w:ind w:left="0"/>
             </w:pPr>
+          </w:p>
+        </w:tc>
+      </w:tr>
+      <w:tr>
+        <w:tc>
+          <w:tcPr>
+            <w:tcW w:w="6079" w:type="dxa"/>
+          </w:tcPr>
+          <w:p>
+            <w:r>
+              <w:t>Het hebben van een schip</w:t>
+            </w:r>
+          </w:p>
+        </w:tc>
+        <w:tc>
+          <w:tcPr>
+            <w:tcW w:w="709" w:type="dxa"/>
+          </w:tcPr>
+          <w:p>
+            <w:pPr>
+              <w:pStyle w:val="Lijstalinea"/>
+              <w:ind w:left="0"/>
+            </w:pPr>
+            <w:r>
+              <w:t>x</w:t>
+            </w:r>
+          </w:p>
+        </w:tc>
+        <w:tc>
+          <w:tcPr>
+            <w:tcW w:w="851" w:type="dxa"/>
+          </w:tcPr>
+          <w:p>
+            <w:pPr>
+              <w:pStyle w:val="Lijstalinea"/>
+              <w:ind w:left="0"/>
+            </w:pPr>
+          </w:p>
+        </w:tc>
+        <w:tc>
+          <w:tcPr>
+            <w:tcW w:w="850" w:type="dxa"/>
+          </w:tcPr>
+          <w:p>
+            <w:pPr>
+              <w:pStyle w:val="Lijstalinea"/>
+              <w:ind w:left="0"/>
+            </w:pPr>
+          </w:p>
+        </w:tc>
+        <w:tc>
+          <w:tcPr>
+            <w:tcW w:w="851" w:type="dxa"/>
+          </w:tcPr>
+          <w:p>
+            <w:pPr>
+              <w:pStyle w:val="Lijstalinea"/>
+              <w:ind w:left="0"/>
+            </w:pPr>
+          </w:p>
+        </w:tc>
+      </w:tr>
+      <w:tr>
+        <w:tc>
+          <w:tcPr>
+            <w:tcW w:w="6079" w:type="dxa"/>
+          </w:tcPr>
+          <w:p>
+            <w:r>
+              <w:t>Het kunnen bewegen van het schip</w:t>
+            </w:r>
+          </w:p>
+        </w:tc>
+        <w:tc>
+          <w:tcPr>
+            <w:tcW w:w="709" w:type="dxa"/>
+          </w:tcPr>
+          <w:p>
+            <w:pPr>
+              <w:pStyle w:val="Lijstalinea"/>
+              <w:ind w:left="0"/>
+            </w:pPr>
+            <w:r>
+              <w:t>x</w:t>
+            </w:r>
+          </w:p>
+        </w:tc>
+        <w:tc>
+          <w:tcPr>
+            <w:tcW w:w="851" w:type="dxa"/>
+          </w:tcPr>
+          <w:p>
+            <w:pPr>
+              <w:pStyle w:val="Lijstalinea"/>
+              <w:ind w:left="0"/>
+            </w:pPr>
+          </w:p>
+        </w:tc>
+        <w:tc>
+          <w:tcPr>
+            <w:tcW w:w="850" w:type="dxa"/>
+          </w:tcPr>
+          <w:p>
+            <w:pPr>
+              <w:pStyle w:val="Lijstalinea"/>
+              <w:ind w:left="0"/>
+            </w:pPr>
+          </w:p>
+        </w:tc>
+        <w:tc>
+          <w:tcPr>
+            <w:tcW w:w="851" w:type="dxa"/>
+          </w:tcPr>
+          <w:p>
+            <w:pPr>
+              <w:pStyle w:val="Lijstalinea"/>
+              <w:ind w:left="0"/>
+            </w:pPr>
+          </w:p>
+        </w:tc>
+      </w:tr>
+      <w:tr>
+        <w:tc>
+          <w:tcPr>
+            <w:tcW w:w="6079" w:type="dxa"/>
+          </w:tcPr>
+          <w:p>
+            <w:r>
+              <w:t>het kunnen schieten met het schip</w:t>
+            </w:r>
+          </w:p>
+        </w:tc>
+        <w:tc>
+          <w:tcPr>
+            <w:tcW w:w="709" w:type="dxa"/>
+          </w:tcPr>
+          <w:p>
+            <w:pPr>
+              <w:pStyle w:val="Lijstalinea"/>
+              <w:ind w:left="0"/>
+            </w:pPr>
+            <w:r>
+              <w:t>x</w:t>
+            </w:r>
+          </w:p>
+        </w:tc>
+        <w:tc>
+          <w:tcPr>
+            <w:tcW w:w="851" w:type="dxa"/>
+          </w:tcPr>
+          <w:p>
+            <w:pPr>
+              <w:pStyle w:val="Lijstalinea"/>
+              <w:ind w:left="0"/>
+            </w:pPr>
+          </w:p>
+        </w:tc>
+        <w:tc>
+          <w:tcPr>
+            <w:tcW w:w="850" w:type="dxa"/>
+          </w:tcPr>
+          <w:p>
+            <w:pPr>
+              <w:pStyle w:val="Lijstalinea"/>
+              <w:ind w:left="0"/>
+            </w:pPr>
+          </w:p>
+        </w:tc>
+        <w:tc>
+          <w:tcPr>
+            <w:tcW w:w="851" w:type="dxa"/>
+          </w:tcPr>
+          <w:p>
+            <w:pPr>
+              <w:pStyle w:val="Lijstalinea"/>
+              <w:ind w:left="0"/>
+            </w:pPr>
+          </w:p>
+        </w:tc>
+      </w:tr>
+      <w:tr>
+        <w:tc>
+          <w:tcPr>
+            <w:tcW w:w="6079" w:type="dxa"/>
+          </w:tcPr>
+          <w:p>
+            <w:r>
+              <w:t xml:space="preserve">Toevoegen van schotels die terug schieten </w:t>
+            </w:r>
+          </w:p>
+        </w:tc>
+        <w:tc>
+          <w:tcPr>
+            <w:tcW w:w="709" w:type="dxa"/>
+          </w:tcPr>
+          <w:p>
+            <w:pPr>
+              <w:pStyle w:val="Lijstalinea"/>
+              <w:ind w:left="0"/>
+            </w:pPr>
+            <w:r>
+              <w:t>X</w:t>
+            </w:r>
+          </w:p>
+        </w:tc>
+        <w:tc>
+          <w:tcPr>
+            <w:tcW w:w="851" w:type="dxa"/>
+          </w:tcPr>
+          <w:p>
+            <w:pPr>
+              <w:pStyle w:val="Lijstalinea"/>
+              <w:ind w:left="0"/>
+            </w:pPr>
+          </w:p>
+        </w:tc>
+        <w:tc>
+          <w:tcPr>
+            <w:tcW w:w="850" w:type="dxa"/>
+          </w:tcPr>
+          <w:p>
+            <w:pPr>
+              <w:pStyle w:val="Lijstalinea"/>
+              <w:ind w:left="0"/>
+            </w:pPr>
+          </w:p>
+        </w:tc>
+        <w:tc>
+          <w:tcPr>
+            <w:tcW w:w="851" w:type="dxa"/>
+          </w:tcPr>
+          <w:p>
+            <w:pPr>
+              <w:pStyle w:val="Lijstalinea"/>
+              <w:ind w:left="0"/>
+            </w:pPr>
+          </w:p>
+        </w:tc>
+      </w:tr>
+      <w:tr>
+        <w:tc>
+          <w:tcPr>
+            <w:tcW w:w="6079" w:type="dxa"/>
+          </w:tcPr>
+          <w:p>
+            <w:r>
+              <w:t>“</w:t>
+            </w:r>
+            <w:proofErr w:type="spellStart"/>
+            <w:r>
+              <w:t>wrap</w:t>
+            </w:r>
+            <w:proofErr w:type="spellEnd"/>
+            <w:r>
+              <w:t xml:space="preserve"> </w:t>
+            </w:r>
+            <w:proofErr w:type="spellStart"/>
+            <w:r>
+              <w:t>around</w:t>
+            </w:r>
+            <w:proofErr w:type="spellEnd"/>
+            <w:r>
+              <w:t xml:space="preserve"> screen </w:t>
+            </w:r>
+            <w:proofErr w:type="spellStart"/>
+            <w:r>
+              <w:t>edges</w:t>
+            </w:r>
+            <w:proofErr w:type="spellEnd"/>
+            <w:r>
+              <w:t>”</w:t>
+            </w:r>
+          </w:p>
+        </w:tc>
+        <w:tc>
+          <w:tcPr>
+            <w:tcW w:w="709" w:type="dxa"/>
+          </w:tcPr>
+          <w:p>
+            <w:pPr>
+              <w:pStyle w:val="Lijstalinea"/>
+              <w:ind w:left="0"/>
+            </w:pPr>
+            <w:r>
+              <w:t>X</w:t>
+            </w:r>
+          </w:p>
+        </w:tc>
+        <w:tc>
+          <w:tcPr>
+            <w:tcW w:w="851" w:type="dxa"/>
+          </w:tcPr>
+          <w:p>
+            <w:pPr>
+              <w:pStyle w:val="Lijstalinea"/>
+              <w:ind w:left="0"/>
+            </w:pPr>
+          </w:p>
+        </w:tc>
+        <w:tc>
+          <w:tcPr>
+            <w:tcW w:w="850" w:type="dxa"/>
+          </w:tcPr>
+          <w:p>
+            <w:pPr>
+              <w:pStyle w:val="Lijstalinea"/>
+              <w:ind w:left="0"/>
+            </w:pPr>
+          </w:p>
+        </w:tc>
+        <w:tc>
+          <w:tcPr>
+            <w:tcW w:w="851" w:type="dxa"/>
+          </w:tcPr>
+          <w:p>
+            <w:pPr>
+              <w:pStyle w:val="Lijstalinea"/>
+              <w:ind w:left="0"/>
+            </w:pPr>
+          </w:p>
+        </w:tc>
+      </w:tr>
+      <w:tr>
+        <w:tc>
+          <w:tcPr>
+            <w:tcW w:w="6079" w:type="dxa"/>
+          </w:tcPr>
+          <w:p>
+            <w:r>
+              <w:t xml:space="preserve">Het </w:t>
+            </w:r>
+            <w:proofErr w:type="spellStart"/>
+            <w:r>
+              <w:t>spliten</w:t>
+            </w:r>
+            <w:proofErr w:type="spellEnd"/>
+            <w:r>
+              <w:t xml:space="preserve"> van de </w:t>
+            </w:r>
+            <w:proofErr w:type="spellStart"/>
+            <w:r>
+              <w:t>asteroides</w:t>
+            </w:r>
+            <w:proofErr w:type="spellEnd"/>
+            <w:r>
+              <w:t xml:space="preserve"> </w:t>
+            </w:r>
+            <w:proofErr w:type="spellStart"/>
+            <w:r>
+              <w:t>waneer</w:t>
+            </w:r>
+            <w:proofErr w:type="spellEnd"/>
+            <w:r>
+              <w:t xml:space="preserve"> ze kapot gaan</w:t>
+            </w:r>
+          </w:p>
+        </w:tc>
+        <w:tc>
+          <w:tcPr>
+            <w:tcW w:w="709" w:type="dxa"/>
+          </w:tcPr>
+          <w:p>
+            <w:pPr>
+              <w:pStyle w:val="Lijstalinea"/>
+              <w:ind w:left="0"/>
+            </w:pPr>
+            <w:r>
+              <w:t>X</w:t>
+            </w:r>
+          </w:p>
+        </w:tc>
+        <w:tc>
+          <w:tcPr>
+            <w:tcW w:w="851" w:type="dxa"/>
+          </w:tcPr>
+          <w:p>
+            <w:pPr>
+              <w:pStyle w:val="Lijstalinea"/>
+              <w:ind w:left="0"/>
+            </w:pPr>
+          </w:p>
+        </w:tc>
+        <w:tc>
+          <w:tcPr>
+            <w:tcW w:w="850" w:type="dxa"/>
+          </w:tcPr>
+          <w:p>
+            <w:pPr>
+              <w:pStyle w:val="Lijstalinea"/>
+              <w:ind w:left="0"/>
+            </w:pPr>
+          </w:p>
+        </w:tc>
+        <w:tc>
+          <w:tcPr>
+            <w:tcW w:w="851" w:type="dxa"/>
+          </w:tcPr>
+          <w:p>
+            <w:pPr>
+              <w:pStyle w:val="Lijstalinea"/>
+              <w:ind w:left="0"/>
+            </w:pPr>
+          </w:p>
+        </w:tc>
+      </w:tr>
+      <w:tr>
+        <w:tc>
+          <w:tcPr>
+            <w:tcW w:w="6079" w:type="dxa"/>
+          </w:tcPr>
+          <w:p>
+            <w:r>
+              <w:t xml:space="preserve">Scoreboard </w:t>
+            </w:r>
+          </w:p>
+        </w:tc>
+        <w:tc>
+          <w:tcPr>
+            <w:tcW w:w="709" w:type="dxa"/>
+          </w:tcPr>
+          <w:p>
+            <w:pPr>
+              <w:pStyle w:val="Lijstalinea"/>
+              <w:ind w:left="0"/>
+            </w:pPr>
+            <w:r>
+              <w:t>X</w:t>
+            </w:r>
+          </w:p>
+        </w:tc>
+        <w:tc>
+          <w:tcPr>
+            <w:tcW w:w="851" w:type="dxa"/>
+          </w:tcPr>
+          <w:p>
+            <w:pPr>
+              <w:pStyle w:val="Lijstalinea"/>
+              <w:ind w:left="0"/>
+            </w:pPr>
+          </w:p>
+        </w:tc>
+        <w:tc>
+          <w:tcPr>
+            <w:tcW w:w="850" w:type="dxa"/>
+          </w:tcPr>
+          <w:p>
+            <w:pPr>
+              <w:pStyle w:val="Lijstalinea"/>
+              <w:ind w:left="0"/>
+            </w:pPr>
+          </w:p>
+        </w:tc>
+        <w:tc>
+          <w:tcPr>
+            <w:tcW w:w="851" w:type="dxa"/>
+          </w:tcPr>
+          <w:p>
+            <w:pPr>
+              <w:pStyle w:val="Lijstalinea"/>
+              <w:ind w:left="0"/>
+            </w:pPr>
+          </w:p>
+        </w:tc>
+      </w:tr>
+      <w:tr>
+        <w:tc>
+          <w:tcPr>
+            <w:tcW w:w="6079" w:type="dxa"/>
+          </w:tcPr>
+          <w:p>
+            <w:r>
+              <w:t>Live scoreboard op website</w:t>
+            </w:r>
+          </w:p>
+        </w:tc>
+        <w:tc>
+          <w:tcPr>
+            <w:tcW w:w="709" w:type="dxa"/>
+          </w:tcPr>
+          <w:p>
+            <w:pPr>
+              <w:pStyle w:val="Lijstalinea"/>
+              <w:ind w:left="0"/>
+            </w:pPr>
+          </w:p>
+        </w:tc>
+        <w:tc>
+          <w:tcPr>
+            <w:tcW w:w="851" w:type="dxa"/>
+          </w:tcPr>
+          <w:p>
+            <w:pPr>
+              <w:pStyle w:val="Lijstalinea"/>
+              <w:ind w:left="0"/>
+            </w:pPr>
+            <w:r>
+              <w:t>X</w:t>
+            </w:r>
+          </w:p>
+        </w:tc>
+        <w:tc>
+          <w:tcPr>
+            <w:tcW w:w="850" w:type="dxa"/>
+          </w:tcPr>
+          <w:p>
+            <w:pPr>
+              <w:pStyle w:val="Lijstalinea"/>
+              <w:ind w:left="0"/>
+            </w:pPr>
+          </w:p>
+        </w:tc>
+        <w:tc>
+          <w:tcPr>
+            <w:tcW w:w="851" w:type="dxa"/>
+          </w:tcPr>
+          <w:p>
+            <w:pPr>
+              <w:pStyle w:val="Lijstalinea"/>
+              <w:ind w:left="0"/>
+            </w:pPr>
+          </w:p>
+        </w:tc>
+      </w:tr>
+      <w:tr>
+        <w:tc>
+          <w:tcPr>
+            <w:tcW w:w="6079" w:type="dxa"/>
+          </w:tcPr>
+          <w:p>
+            <w:r>
+              <w:t xml:space="preserve">Beginnen met 3 levens en elke 15000 punten er een leven bij </w:t>
+            </w:r>
+          </w:p>
+        </w:tc>
+        <w:tc>
+          <w:tcPr>
+            <w:tcW w:w="709" w:type="dxa"/>
+          </w:tcPr>
+          <w:p>
+            <w:pPr>
+              <w:pStyle w:val="Lijstalinea"/>
+              <w:ind w:left="0"/>
+            </w:pPr>
+          </w:p>
+        </w:tc>
+        <w:tc>
+          <w:tcPr>
+            <w:tcW w:w="851" w:type="dxa"/>
+          </w:tcPr>
+          <w:p>
+            <w:pPr>
+              <w:pStyle w:val="Lijstalinea"/>
+              <w:ind w:left="0"/>
+            </w:pPr>
+            <w:r>
+              <w:t>X</w:t>
+            </w:r>
+          </w:p>
+        </w:tc>
+        <w:tc>
+          <w:tcPr>
+            <w:tcW w:w="850" w:type="dxa"/>
+          </w:tcPr>
+          <w:p>
+            <w:pPr>
+              <w:pStyle w:val="Lijstalinea"/>
+              <w:ind w:left="0"/>
+            </w:pPr>
+          </w:p>
+        </w:tc>
+        <w:tc>
+          <w:tcPr>
+            <w:tcW w:w="851" w:type="dxa"/>
+          </w:tcPr>
+          <w:p>
+            <w:pPr>
+              <w:pStyle w:val="Lijstalinea"/>
+              <w:ind w:left="0"/>
+            </w:pPr>
+          </w:p>
+        </w:tc>
+      </w:tr>
+      <w:tr>
+        <w:tc>
+          <w:tcPr>
+            <w:tcW w:w="6079" w:type="dxa"/>
+          </w:tcPr>
+          <w:p>
+            <w:r>
+              <w:t xml:space="preserve">Het hebben van levens </w:t>
+            </w:r>
+          </w:p>
+        </w:tc>
+        <w:tc>
+          <w:tcPr>
+            <w:tcW w:w="709" w:type="dxa"/>
+          </w:tcPr>
+          <w:p>
+            <w:pPr>
+              <w:pStyle w:val="Lijstalinea"/>
+              <w:ind w:left="0"/>
+            </w:pPr>
+          </w:p>
+        </w:tc>
+        <w:tc>
+          <w:tcPr>
+            <w:tcW w:w="851" w:type="dxa"/>
+          </w:tcPr>
+          <w:p>
+            <w:pPr>
+              <w:pStyle w:val="Lijstalinea"/>
+              <w:ind w:left="0"/>
+            </w:pPr>
+            <w:r>
+              <w:t>X</w:t>
+            </w:r>
+          </w:p>
+        </w:tc>
+        <w:tc>
+          <w:tcPr>
+            <w:tcW w:w="850" w:type="dxa"/>
+          </w:tcPr>
+          <w:p>
+            <w:pPr>
+              <w:pStyle w:val="Lijstalinea"/>
+              <w:ind w:left="0"/>
+            </w:pPr>
+          </w:p>
+        </w:tc>
+        <w:tc>
+          <w:tcPr>
+            <w:tcW w:w="851" w:type="dxa"/>
+          </w:tcPr>
+          <w:p>
+            <w:pPr>
+              <w:pStyle w:val="Lijstalinea"/>
+              <w:ind w:left="0"/>
+            </w:pPr>
+          </w:p>
+        </w:tc>
+      </w:tr>
+      <w:tr>
+        <w:tc>
+          <w:tcPr>
+            <w:tcW w:w="6079" w:type="dxa"/>
+          </w:tcPr>
+          <w:p>
+            <w:r>
+              <w:t xml:space="preserve">Meer punten voor kleiner </w:t>
+            </w:r>
+            <w:proofErr w:type="spellStart"/>
+            <w:r>
+              <w:t>astroids</w:t>
+            </w:r>
+            <w:proofErr w:type="spellEnd"/>
+            <w:r>
+              <w:t xml:space="preserve"> </w:t>
+            </w:r>
+          </w:p>
+        </w:tc>
+        <w:tc>
+          <w:tcPr>
+            <w:tcW w:w="709" w:type="dxa"/>
+          </w:tcPr>
+          <w:p>
+            <w:pPr>
+              <w:pStyle w:val="Lijstalinea"/>
+              <w:ind w:left="0"/>
+            </w:pPr>
+          </w:p>
+        </w:tc>
+        <w:tc>
+          <w:tcPr>
+            <w:tcW w:w="851" w:type="dxa"/>
+          </w:tcPr>
+          <w:p>
+            <w:pPr>
+              <w:pStyle w:val="Lijstalinea"/>
+              <w:ind w:left="0"/>
+            </w:pPr>
+            <w:r>
+              <w:t>X</w:t>
+            </w:r>
+          </w:p>
+        </w:tc>
+        <w:tc>
+          <w:tcPr>
+            <w:tcW w:w="850" w:type="dxa"/>
+          </w:tcPr>
+          <w:p>
+            <w:pPr>
+              <w:pStyle w:val="Lijstalinea"/>
+              <w:ind w:left="0"/>
+            </w:pPr>
+          </w:p>
+        </w:tc>
+        <w:tc>
+          <w:tcPr>
+            <w:tcW w:w="851" w:type="dxa"/>
+          </w:tcPr>
+          <w:p>
+            <w:pPr>
+              <w:pStyle w:val="Lijstalinea"/>
+              <w:ind w:left="0"/>
+            </w:pPr>
+          </w:p>
+        </w:tc>
+      </w:tr>
+      <w:tr>
+        <w:tc>
+          <w:tcPr>
+            <w:tcW w:w="6079" w:type="dxa"/>
+          </w:tcPr>
+          <w:p>
+            <w:proofErr w:type="spellStart"/>
+            <w:r>
+              <w:t>Gamepad</w:t>
+            </w:r>
+            <w:proofErr w:type="spellEnd"/>
+            <w:r>
+              <w:t xml:space="preserve"> support</w:t>
+            </w:r>
+          </w:p>
+        </w:tc>
+        <w:tc>
+          <w:tcPr>
+            <w:tcW w:w="709" w:type="dxa"/>
+          </w:tcPr>
+          <w:p>
+            <w:pPr>
+              <w:pStyle w:val="Lijstalinea"/>
+              <w:ind w:left="0"/>
+            </w:pPr>
+          </w:p>
+        </w:tc>
+        <w:tc>
+          <w:tcPr>
+            <w:tcW w:w="851" w:type="dxa"/>
+          </w:tcPr>
+          <w:p>
+            <w:pPr>
+              <w:pStyle w:val="Lijstalinea"/>
+              <w:ind w:left="0"/>
+            </w:pPr>
+            <w:r>
+              <w:t>X</w:t>
+            </w:r>
+          </w:p>
+        </w:tc>
+        <w:tc>
+          <w:tcPr>
+            <w:tcW w:w="850" w:type="dxa"/>
+          </w:tcPr>
+          <w:p>
+            <w:pPr>
+              <w:pStyle w:val="Lijstalinea"/>
+              <w:ind w:left="0"/>
+            </w:pPr>
+          </w:p>
+        </w:tc>
+        <w:tc>
+          <w:tcPr>
+            <w:tcW w:w="851" w:type="dxa"/>
+          </w:tcPr>
+          <w:p>
+            <w:pPr>
+              <w:pStyle w:val="Lijstalinea"/>
+              <w:ind w:left="0"/>
+            </w:pPr>
+          </w:p>
+        </w:tc>
+      </w:tr>
+      <w:tr>
+        <w:tc>
+          <w:tcPr>
+            <w:tcW w:w="6079" w:type="dxa"/>
+          </w:tcPr>
+          <w:p>
+            <w:r>
+              <w:t xml:space="preserve">Verschillende ai toevoegen voor de 2 verschillende schotels </w:t>
+            </w:r>
+          </w:p>
+        </w:tc>
+        <w:tc>
+          <w:tcPr>
+            <w:tcW w:w="709" w:type="dxa"/>
+          </w:tcPr>
+          <w:p>
+            <w:pPr>
+              <w:pStyle w:val="Lijstalinea"/>
+              <w:ind w:left="0"/>
+            </w:pPr>
+          </w:p>
+        </w:tc>
+        <w:tc>
+          <w:tcPr>
+            <w:tcW w:w="851" w:type="dxa"/>
+          </w:tcPr>
+          <w:p>
+            <w:pPr>
+              <w:pStyle w:val="Lijstalinea"/>
+              <w:ind w:left="0"/>
+            </w:pPr>
+          </w:p>
+        </w:tc>
+        <w:tc>
+          <w:tcPr>
+            <w:tcW w:w="850" w:type="dxa"/>
+          </w:tcPr>
+          <w:p>
+            <w:pPr>
+              <w:pStyle w:val="Lijstalinea"/>
+              <w:ind w:left="0"/>
+            </w:pPr>
+            <w:r>
+              <w:t>X</w:t>
+            </w:r>
+          </w:p>
+        </w:tc>
+        <w:tc>
+          <w:tcPr>
+            <w:tcW w:w="851" w:type="dxa"/>
+          </w:tcPr>
+          <w:p>
+            <w:pPr>
+              <w:pStyle w:val="Lijstalinea"/>
+              <w:ind w:left="0"/>
+            </w:pPr>
+          </w:p>
+        </w:tc>
+      </w:tr>
+      <w:tr>
+        <w:tc>
+          <w:tcPr>
+            <w:tcW w:w="6079" w:type="dxa"/>
+          </w:tcPr>
+          <w:p>
+            <w:r>
+              <w:t>3D Graphics</w:t>
+            </w:r>
+          </w:p>
+        </w:tc>
+        <w:tc>
+          <w:tcPr>
+            <w:tcW w:w="709" w:type="dxa"/>
+          </w:tcPr>
+          <w:p>
+            <w:pPr>
+              <w:pStyle w:val="Lijstalinea"/>
+              <w:ind w:left="0"/>
+            </w:pPr>
+          </w:p>
+        </w:tc>
+        <w:tc>
+          <w:tcPr>
+            <w:tcW w:w="851" w:type="dxa"/>
+          </w:tcPr>
+          <w:p>
+            <w:pPr>
+              <w:pStyle w:val="Lijstalinea"/>
+              <w:ind w:left="0"/>
+            </w:pPr>
+          </w:p>
+        </w:tc>
+        <w:tc>
+          <w:tcPr>
+            <w:tcW w:w="850" w:type="dxa"/>
+          </w:tcPr>
+          <w:p>
+            <w:pPr>
+              <w:pStyle w:val="Lijstalinea"/>
+              <w:ind w:left="0"/>
+            </w:pPr>
+            <w:r>
+              <w:t>X</w:t>
+            </w:r>
+          </w:p>
+        </w:tc>
+        <w:tc>
+          <w:tcPr>
+            <w:tcW w:w="851" w:type="dxa"/>
+          </w:tcPr>
+          <w:p>
+            <w:pPr>
+              <w:pStyle w:val="Lijstalinea"/>
+              <w:ind w:left="0"/>
+            </w:pPr>
+          </w:p>
+        </w:tc>
+      </w:tr>
+      <w:tr>
+        <w:tc>
+          <w:tcPr>
+            <w:tcW w:w="6079" w:type="dxa"/>
+          </w:tcPr>
+          <w:p>
+            <w:proofErr w:type="spellStart"/>
+            <w:r>
+              <w:t>Geluids</w:t>
+            </w:r>
+            <w:proofErr w:type="spellEnd"/>
+            <w:r>
+              <w:t xml:space="preserve"> effecten </w:t>
+            </w:r>
+          </w:p>
+        </w:tc>
+        <w:tc>
+          <w:tcPr>
+            <w:tcW w:w="709" w:type="dxa"/>
+          </w:tcPr>
+          <w:p>
+            <w:pPr>
+              <w:pStyle w:val="Lijstalinea"/>
+              <w:ind w:left="0"/>
+            </w:pPr>
+          </w:p>
+        </w:tc>
+        <w:tc>
+          <w:tcPr>
+            <w:tcW w:w="851" w:type="dxa"/>
+          </w:tcPr>
+          <w:p>
+            <w:pPr>
+              <w:pStyle w:val="Lijstalinea"/>
+              <w:ind w:left="0"/>
+            </w:pPr>
+          </w:p>
+        </w:tc>
+        <w:tc>
+          <w:tcPr>
+            <w:tcW w:w="850" w:type="dxa"/>
+          </w:tcPr>
+          <w:p>
+            <w:pPr>
+              <w:pStyle w:val="Lijstalinea"/>
+              <w:ind w:left="0"/>
+            </w:pPr>
+            <w:r>
+              <w:t>X</w:t>
+            </w:r>
+          </w:p>
+        </w:tc>
+        <w:tc>
+          <w:tcPr>
+            <w:tcW w:w="851" w:type="dxa"/>
+          </w:tcPr>
+          <w:p>
+            <w:pPr>
+              <w:pStyle w:val="Lijstalinea"/>
+              <w:ind w:left="0"/>
+            </w:pPr>
+          </w:p>
+        </w:tc>
+      </w:tr>
+      <w:tr>
+        <w:tc>
+          <w:tcPr>
+            <w:tcW w:w="6079" w:type="dxa"/>
+          </w:tcPr>
+          <w:p>
+            <w:r>
+              <w:t xml:space="preserve">2  </w:t>
+            </w:r>
+            <w:proofErr w:type="spellStart"/>
+            <w:r>
+              <w:t>player</w:t>
+            </w:r>
+            <w:proofErr w:type="spellEnd"/>
+            <w:r>
+              <w:t xml:space="preserve"> mode </w:t>
+            </w:r>
+          </w:p>
+        </w:tc>
+        <w:tc>
+          <w:tcPr>
+            <w:tcW w:w="709" w:type="dxa"/>
+          </w:tcPr>
+          <w:p>
+            <w:pPr>
+              <w:pStyle w:val="Lijstalinea"/>
+              <w:ind w:left="0"/>
+            </w:pPr>
+          </w:p>
+        </w:tc>
+        <w:tc>
+          <w:tcPr>
+            <w:tcW w:w="851" w:type="dxa"/>
+          </w:tcPr>
+          <w:p>
+            <w:pPr>
+              <w:pStyle w:val="Lijstalinea"/>
+              <w:ind w:left="0"/>
+            </w:pPr>
+          </w:p>
+        </w:tc>
+        <w:tc>
+          <w:tcPr>
+            <w:tcW w:w="850" w:type="dxa"/>
+          </w:tcPr>
+          <w:p>
+            <w:pPr>
+              <w:pStyle w:val="Lijstalinea"/>
+              <w:ind w:left="0"/>
+            </w:pPr>
+            <w:r>
+              <w:t>X</w:t>
+            </w:r>
+          </w:p>
+        </w:tc>
+        <w:tc>
+          <w:tcPr>
+            <w:tcW w:w="851" w:type="dxa"/>
+          </w:tcPr>
+          <w:p>
+            <w:pPr>
+              <w:pStyle w:val="Lijstalinea"/>
+              <w:ind w:left="0"/>
+            </w:pPr>
+          </w:p>
+        </w:tc>
+      </w:tr>
+      <w:tr>
+        <w:tc>
+          <w:tcPr>
+            <w:tcW w:w="6079" w:type="dxa"/>
+          </w:tcPr>
+          <w:p>
+            <w:r>
+              <w:t>Vr functie</w:t>
+            </w:r>
+          </w:p>
+        </w:tc>
+        <w:tc>
+          <w:tcPr>
+            <w:tcW w:w="709" w:type="dxa"/>
+          </w:tcPr>
+          <w:p>
+            <w:pPr>
+              <w:pStyle w:val="Lijstalinea"/>
+              <w:ind w:left="0"/>
+            </w:pPr>
+          </w:p>
+        </w:tc>
+        <w:tc>
+          <w:tcPr>
+            <w:tcW w:w="851" w:type="dxa"/>
+          </w:tcPr>
+          <w:p>
+            <w:pPr>
+              <w:pStyle w:val="Lijstalinea"/>
+              <w:ind w:left="0"/>
+            </w:pPr>
+          </w:p>
+        </w:tc>
+        <w:tc>
+          <w:tcPr>
+            <w:tcW w:w="850" w:type="dxa"/>
+          </w:tcPr>
+          <w:p>
+            <w:pPr>
+              <w:pStyle w:val="Lijstalinea"/>
+              <w:ind w:left="0"/>
+            </w:pPr>
+          </w:p>
+        </w:tc>
+        <w:tc>
+          <w:tcPr>
+            <w:tcW w:w="851" w:type="dxa"/>
+          </w:tcPr>
+          <w:p>
+            <w:pPr>
+              <w:pStyle w:val="Lijstalinea"/>
+              <w:ind w:left="0"/>
+            </w:pPr>
+            <w:r>
+              <w:t>X</w:t>
+            </w:r>
+          </w:p>
+        </w:tc>
+      </w:tr>
+      <w:tr>
+        <w:tc>
+          <w:tcPr>
+            <w:tcW w:w="6079" w:type="dxa"/>
+          </w:tcPr>
+          <w:p>
+            <w:r>
+              <w:t>AR functie</w:t>
+            </w:r>
+          </w:p>
+        </w:tc>
+        <w:tc>
+          <w:tcPr>
+            <w:tcW w:w="709" w:type="dxa"/>
+          </w:tcPr>
+          <w:p>
+            <w:pPr>
+              <w:pStyle w:val="Lijstalinea"/>
+              <w:ind w:left="0"/>
+            </w:pPr>
+          </w:p>
+        </w:tc>
+        <w:tc>
+          <w:tcPr>
+            <w:tcW w:w="851" w:type="dxa"/>
+          </w:tcPr>
+          <w:p>
+            <w:pPr>
+              <w:pStyle w:val="Lijstalinea"/>
+              <w:ind w:left="0"/>
+            </w:pPr>
+          </w:p>
+        </w:tc>
+        <w:tc>
+          <w:tcPr>
+            <w:tcW w:w="850" w:type="dxa"/>
+          </w:tcPr>
+          <w:p>
+            <w:pPr>
+              <w:pStyle w:val="Lijstalinea"/>
+              <w:ind w:left="0"/>
+            </w:pPr>
+          </w:p>
+        </w:tc>
+        <w:tc>
+          <w:tcPr>
+            <w:tcW w:w="851" w:type="dxa"/>
+          </w:tcPr>
+          <w:p>
+            <w:pPr>
+              <w:pStyle w:val="Lijstalinea"/>
+              <w:ind w:left="0"/>
+            </w:pPr>
+            <w:r>
+              <w:t>X</w:t>
+            </w:r>
+          </w:p>
+        </w:tc>
+      </w:tr>
+      <w:tr>
+        <w:tc>
+          <w:tcPr>
+            <w:tcW w:w="6079" w:type="dxa"/>
+          </w:tcPr>
+          <w:p>
+            <w:r>
+              <w:t xml:space="preserve">2+ </w:t>
+            </w:r>
+            <w:proofErr w:type="spellStart"/>
+            <w:r>
+              <w:t>player</w:t>
+            </w:r>
+            <w:proofErr w:type="spellEnd"/>
+            <w:r>
+              <w:t xml:space="preserve"> mode </w:t>
+            </w:r>
+          </w:p>
+        </w:tc>
+        <w:tc>
+          <w:tcPr>
+            <w:tcW w:w="709" w:type="dxa"/>
+          </w:tcPr>
+          <w:p>
+            <w:pPr>
+              <w:pStyle w:val="Lijstalinea"/>
+              <w:ind w:left="0"/>
+            </w:pPr>
+          </w:p>
+        </w:tc>
+        <w:tc>
+          <w:tcPr>
+            <w:tcW w:w="851" w:type="dxa"/>
+          </w:tcPr>
+          <w:p>
+            <w:pPr>
+              <w:pStyle w:val="Lijstalinea"/>
+              <w:ind w:left="0"/>
+            </w:pPr>
+          </w:p>
+        </w:tc>
+        <w:tc>
+          <w:tcPr>
+            <w:tcW w:w="850" w:type="dxa"/>
+          </w:tcPr>
+          <w:p>
+            <w:pPr>
+              <w:pStyle w:val="Lijstalinea"/>
+              <w:ind w:left="0"/>
+            </w:pPr>
+          </w:p>
+        </w:tc>
+        <w:tc>
+          <w:tcPr>
+            <w:tcW w:w="851" w:type="dxa"/>
+          </w:tcPr>
+          <w:p>
+            <w:pPr>
+              <w:pStyle w:val="Lijstalinea"/>
+              <w:ind w:left="0"/>
+            </w:pPr>
+            <w:r>
+              <w:t>X</w:t>
+            </w:r>
+          </w:p>
+        </w:tc>
+      </w:tr>
+      <w:tr>
+        <w:tc>
+          <w:tcPr>
+            <w:tcW w:w="6079" w:type="dxa"/>
+          </w:tcPr>
+          <w:p>
+            <w:r>
+              <w:t xml:space="preserve">Mobile applicatie er van </w:t>
+            </w:r>
+          </w:p>
+        </w:tc>
+        <w:tc>
+          <w:tcPr>
+            <w:tcW w:w="709" w:type="dxa"/>
+          </w:tcPr>
+          <w:p>
+            <w:pPr>
+              <w:pStyle w:val="Lijstalinea"/>
+              <w:ind w:left="0"/>
+            </w:pPr>
+          </w:p>
+        </w:tc>
+        <w:tc>
+          <w:tcPr>
+            <w:tcW w:w="851" w:type="dxa"/>
+          </w:tcPr>
+          <w:p>
+            <w:pPr>
+              <w:pStyle w:val="Lijstalinea"/>
+              <w:ind w:left="0"/>
+            </w:pPr>
+          </w:p>
+        </w:tc>
+        <w:tc>
+          <w:tcPr>
+            <w:tcW w:w="850" w:type="dxa"/>
+          </w:tcPr>
+          <w:p>
+            <w:pPr>
+              <w:pStyle w:val="Lijstalinea"/>
+              <w:ind w:left="0"/>
+            </w:pPr>
+          </w:p>
+        </w:tc>
+        <w:tc>
+          <w:tcPr>
+            <w:tcW w:w="851" w:type="dxa"/>
+          </w:tcPr>
+          <w:p>
+            <w:pPr>
+              <w:pStyle w:val="Lijstalinea"/>
+              <w:ind w:left="0"/>
+            </w:pPr>
+            <w:r>
+              <w:t>X</w:t>
+            </w:r>
           </w:p>
         </w:tc>
       </w:tr>
@@ -3811,7 +5076,7 @@
 </file>
 
 <file path=customXml/itemProps2.xml><?xml version="1.0" encoding="utf-8"?>
-<ds:datastoreItem xmlns:ds="http://schemas.openxmlformats.org/officeDocument/2006/customXml" ds:itemID="{6D4D92C4-F697-4630-B877-50ED6BE97FBA}">
+<ds:datastoreItem xmlns:ds="http://schemas.openxmlformats.org/officeDocument/2006/customXml" ds:itemID="{4A43A7BD-FA52-467E-9F7D-6C6A3CCF16B9}">
   <ds:schemaRefs>
     <ds:schemaRef ds:uri="http://schemas.openxmlformats.org/officeDocument/2006/bibliography"/>
   </ds:schemaRefs>

</xml_diff>

<commit_message>
DOC :acceptatie test gemaakt
</commit_message>
<xml_diff>
--- a/Documentatie/PvE(MoSCoW).docx
+++ b/Documentatie/PvE(MoSCoW).docx
@@ -569,8 +569,6 @@
               </wp:inline>
             </w:drawing>
           </w:r>
-          <w:bookmarkStart w:id="0" w:name="_GoBack"/>
-          <w:bookmarkEnd w:id="0"/>
         </w:p>
         <w:p>
           <w:r>
@@ -1281,20 +1279,20 @@
               <w:pStyle w:val="Lijstalinea"/>
               <w:ind w:left="0"/>
             </w:pPr>
-          </w:p>
-        </w:tc>
-        <w:tc>
-          <w:tcPr>
-            <w:tcW w:w="851" w:type="dxa"/>
-          </w:tcPr>
-          <w:p>
-            <w:pPr>
-              <w:pStyle w:val="Lijstalinea"/>
-              <w:ind w:left="0"/>
-            </w:pPr>
             <w:r>
               <w:t>X</w:t>
             </w:r>
+          </w:p>
+        </w:tc>
+        <w:tc>
+          <w:tcPr>
+            <w:tcW w:w="851" w:type="dxa"/>
+          </w:tcPr>
+          <w:p>
+            <w:pPr>
+              <w:pStyle w:val="Lijstalinea"/>
+              <w:ind w:left="0"/>
+            </w:pPr>
           </w:p>
         </w:tc>
         <w:tc>
@@ -1517,7 +1515,13 @@
           </w:tcPr>
           <w:p>
             <w:r>
-              <w:t xml:space="preserve">Verschillende ai toevoegen voor de 2 verschillende schotels </w:t>
+              <w:t xml:space="preserve">Verschillende ai toevoegen voor de 2 verschillende </w:t>
+            </w:r>
+            <w:r>
+              <w:t>ufo’s</w:t>
+            </w:r>
+            <w:r>
+              <w:t xml:space="preserve"> </w:t>
             </w:r>
           </w:p>
         </w:tc>
@@ -1541,6 +1545,9 @@
               <w:pStyle w:val="Lijstalinea"/>
               <w:ind w:left="0"/>
             </w:pPr>
+            <w:r>
+              <w:t>X</w:t>
+            </w:r>
           </w:p>
         </w:tc>
         <w:tc>
@@ -1552,9 +1559,6 @@
               <w:pStyle w:val="Lijstalinea"/>
               <w:ind w:left="0"/>
             </w:pPr>
-            <w:r>
-              <w:t>X</w:t>
-            </w:r>
           </w:p>
         </w:tc>
         <w:tc>
@@ -1731,6 +1735,9 @@
               <w:pStyle w:val="Lijstalinea"/>
               <w:ind w:left="0"/>
             </w:pPr>
+            <w:r>
+              <w:t>X</w:t>
+            </w:r>
           </w:p>
         </w:tc>
         <w:tc>
@@ -1742,9 +1749,6 @@
               <w:pStyle w:val="Lijstalinea"/>
               <w:ind w:left="0"/>
             </w:pPr>
-            <w:r>
-              <w:t>X</w:t>
-            </w:r>
           </w:p>
         </w:tc>
         <w:tc>
@@ -2058,7 +2062,10 @@
     </w:tbl>
     <w:p/>
     <w:p/>
-    <w:p/>
+    <w:p>
+      <w:bookmarkStart w:id="0" w:name="_GoBack"/>
+      <w:bookmarkEnd w:id="0"/>
+    </w:p>
     <w:sectPr>
       <w:footerReference w:type="default" r:id="rId9"/>
       <w:pgSz w:w="11906" w:h="16838"/>
@@ -2915,6 +2922,7 @@
     <w:rsid w:val="00286BD2"/>
     <w:rsid w:val="00305E99"/>
     <w:rsid w:val="006D320F"/>
+    <w:rsid w:val="008044DB"/>
     <w:rsid w:val="00F97EDC"/>
   </w:rsids>
   <m:mathPr>
@@ -2932,8 +2940,8 @@
   </m:mathPr>
   <w:themeFontLang w:val="nl-NL"/>
   <w:clrSchemeMapping w:bg1="light1" w:t1="dark1" w:bg2="light2" w:t2="dark2" w:accent1="accent1" w:accent2="accent2" w:accent3="accent3" w:accent4="accent4" w:accent5="accent5" w:accent6="accent6" w:hyperlink="hyperlink" w:followedHyperlink="followedHyperlink"/>
-  <w:decimalSymbol w:val=","/>
-  <w:listSeparator w:val=";"/>
+  <w:decimalSymbol w:val="."/>
+  <w:listSeparator w:val=","/>
   <w15:chartTrackingRefBased/>
 </w:settings>
 </file>

</xml_diff>

<commit_message>
DOC: Edited PvE, deleted copy of Wireframes folder
DOC: Edited PvE, deleted copy of Wireframes folder
</commit_message>
<xml_diff>
--- a/Documentatie/PvE(MoSCoW).docx
+++ b/Documentatie/PvE(MoSCoW).docx
@@ -178,7 +178,23 @@
                   <w:sz w:val="28"/>
                   <w:szCs w:val="28"/>
                 </w:rPr>
-                <w:t xml:space="preserve">Armin, Guido, Iwan ,Max, Duncan, Roel, </w:t>
+                <w:t>Armin, Guido, Iwan,</w:t>
+              </w:r>
+              <w:r>
+                <w:rPr>
+                  <w:color w:val="4472C4" w:themeColor="accent1"/>
+                  <w:sz w:val="28"/>
+                  <w:szCs w:val="28"/>
+                </w:rPr>
+                <w:t xml:space="preserve"> </w:t>
+              </w:r>
+              <w:r>
+                <w:rPr>
+                  <w:color w:val="4472C4" w:themeColor="accent1"/>
+                  <w:sz w:val="28"/>
+                  <w:szCs w:val="28"/>
+                </w:rPr>
+                <w:t xml:space="preserve">Max, Duncan, Roel, </w:t>
               </w:r>
               <w:proofErr w:type="spellStart"/>
               <w:r>
@@ -671,7 +687,15 @@
             </w:pPr>
             <w:proofErr w:type="spellStart"/>
             <w:r>
-              <w:t>Wont</w:t>
+              <w:t>Won</w:t>
+            </w:r>
+            <w:r>
+              <w:t>’</w:t>
+            </w:r>
+            <w:bookmarkStart w:id="0" w:name="_GoBack"/>
+            <w:bookmarkEnd w:id="0"/>
+            <w:r>
+              <w:t>t</w:t>
             </w:r>
             <w:proofErr w:type="spellEnd"/>
             <w:r>
@@ -1207,7 +1231,7 @@
           </w:tcPr>
           <w:p>
             <w:r>
-              <w:t>Live scoreboard op website</w:t>
+              <w:t xml:space="preserve">Beginnen met 3 levens en elke 15000 punten er een leven bij </w:t>
             </w:r>
           </w:p>
         </w:tc>
@@ -1220,20 +1244,20 @@
               <w:pStyle w:val="Lijstalinea"/>
               <w:ind w:left="0"/>
             </w:pPr>
-          </w:p>
-        </w:tc>
-        <w:tc>
-          <w:tcPr>
-            <w:tcW w:w="851" w:type="dxa"/>
-          </w:tcPr>
-          <w:p>
-            <w:pPr>
-              <w:pStyle w:val="Lijstalinea"/>
-              <w:ind w:left="0"/>
-            </w:pPr>
             <w:r>
               <w:t>X</w:t>
             </w:r>
+          </w:p>
+        </w:tc>
+        <w:tc>
+          <w:tcPr>
+            <w:tcW w:w="851" w:type="dxa"/>
+          </w:tcPr>
+          <w:p>
+            <w:pPr>
+              <w:pStyle w:val="Lijstalinea"/>
+              <w:ind w:left="0"/>
+            </w:pPr>
           </w:p>
         </w:tc>
         <w:tc>
@@ -1266,7 +1290,7 @@
           </w:tcPr>
           <w:p>
             <w:r>
-              <w:t xml:space="preserve">Beginnen met 3 levens en elke 15000 punten er een leven bij </w:t>
+              <w:t>Live scoreboard op website</w:t>
             </w:r>
           </w:p>
         </w:tc>
@@ -1279,20 +1303,20 @@
               <w:pStyle w:val="Lijstalinea"/>
               <w:ind w:left="0"/>
             </w:pPr>
+          </w:p>
+        </w:tc>
+        <w:tc>
+          <w:tcPr>
+            <w:tcW w:w="851" w:type="dxa"/>
+          </w:tcPr>
+          <w:p>
+            <w:pPr>
+              <w:pStyle w:val="Lijstalinea"/>
+              <w:ind w:left="0"/>
+            </w:pPr>
             <w:r>
               <w:t>X</w:t>
             </w:r>
-          </w:p>
-        </w:tc>
-        <w:tc>
-          <w:tcPr>
-            <w:tcW w:w="851" w:type="dxa"/>
-          </w:tcPr>
-          <w:p>
-            <w:pPr>
-              <w:pStyle w:val="Lijstalinea"/>
-              <w:ind w:left="0"/>
-            </w:pPr>
           </w:p>
         </w:tc>
         <w:tc>
@@ -1515,13 +1539,7 @@
           </w:tcPr>
           <w:p>
             <w:r>
-              <w:t xml:space="preserve">Verschillende ai toevoegen voor de 2 verschillende </w:t>
-            </w:r>
-            <w:r>
-              <w:t>ufo’s</w:t>
-            </w:r>
-            <w:r>
-              <w:t xml:space="preserve"> </w:t>
+              <w:t xml:space="preserve">Verschillende ai toevoegen voor de 2 verschillende ufo’s </w:t>
             </w:r>
           </w:p>
         </w:tc>
@@ -1580,7 +1598,15 @@
           </w:tcPr>
           <w:p>
             <w:r>
-              <w:t>3D Graphics</w:t>
+              <w:t xml:space="preserve">2 </w:t>
+            </w:r>
+            <w:proofErr w:type="spellStart"/>
+            <w:r>
+              <w:t>player</w:t>
+            </w:r>
+            <w:proofErr w:type="spellEnd"/>
+            <w:r>
+              <w:t xml:space="preserve"> mode</w:t>
             </w:r>
           </w:p>
         </w:tc>
@@ -1604,6 +1630,9 @@
               <w:pStyle w:val="Lijstalinea"/>
               <w:ind w:left="0"/>
             </w:pPr>
+            <w:r>
+              <w:t>X</w:t>
+            </w:r>
           </w:p>
         </w:tc>
         <w:tc>
@@ -1615,9 +1644,6 @@
               <w:pStyle w:val="Lijstalinea"/>
               <w:ind w:left="0"/>
             </w:pPr>
-            <w:r>
-              <w:t>X</w:t>
-            </w:r>
           </w:p>
         </w:tc>
         <w:tc>
@@ -1703,15 +1729,7 @@
           </w:tcPr>
           <w:p>
             <w:r>
-              <w:t xml:space="preserve">2  </w:t>
-            </w:r>
-            <w:proofErr w:type="spellStart"/>
-            <w:r>
-              <w:t>player</w:t>
-            </w:r>
-            <w:proofErr w:type="spellEnd"/>
-            <w:r>
-              <w:t xml:space="preserve"> mode </w:t>
+              <w:t>3D Graphics</w:t>
             </w:r>
           </w:p>
         </w:tc>
@@ -1735,20 +1753,20 @@
               <w:pStyle w:val="Lijstalinea"/>
               <w:ind w:left="0"/>
             </w:pPr>
+          </w:p>
+        </w:tc>
+        <w:tc>
+          <w:tcPr>
+            <w:tcW w:w="850" w:type="dxa"/>
+          </w:tcPr>
+          <w:p>
+            <w:pPr>
+              <w:pStyle w:val="Lijstalinea"/>
+              <w:ind w:left="0"/>
+            </w:pPr>
             <w:r>
               <w:t>X</w:t>
             </w:r>
-          </w:p>
-        </w:tc>
-        <w:tc>
-          <w:tcPr>
-            <w:tcW w:w="850" w:type="dxa"/>
-          </w:tcPr>
-          <w:p>
-            <w:pPr>
-              <w:pStyle w:val="Lijstalinea"/>
-              <w:ind w:left="0"/>
-            </w:pPr>
           </w:p>
         </w:tc>
         <w:tc>
@@ -2004,68 +2022,12 @@
             <w:r>
               <w:t>X</w:t>
             </w:r>
-          </w:p>
-        </w:tc>
-      </w:tr>
-      <w:tr>
-        <w:tc>
-          <w:tcPr>
-            <w:tcW w:w="6079" w:type="dxa"/>
-          </w:tcPr>
-          <w:p/>
-        </w:tc>
-        <w:tc>
-          <w:tcPr>
-            <w:tcW w:w="709" w:type="dxa"/>
-          </w:tcPr>
-          <w:p>
-            <w:pPr>
-              <w:pStyle w:val="Lijstalinea"/>
-              <w:ind w:left="0"/>
-            </w:pPr>
-          </w:p>
-        </w:tc>
-        <w:tc>
-          <w:tcPr>
-            <w:tcW w:w="851" w:type="dxa"/>
-          </w:tcPr>
-          <w:p>
-            <w:pPr>
-              <w:pStyle w:val="Lijstalinea"/>
-              <w:ind w:left="0"/>
-            </w:pPr>
-          </w:p>
-        </w:tc>
-        <w:tc>
-          <w:tcPr>
-            <w:tcW w:w="850" w:type="dxa"/>
-          </w:tcPr>
-          <w:p>
-            <w:pPr>
-              <w:pStyle w:val="Lijstalinea"/>
-              <w:ind w:left="0"/>
-            </w:pPr>
-          </w:p>
-        </w:tc>
-        <w:tc>
-          <w:tcPr>
-            <w:tcW w:w="851" w:type="dxa"/>
-          </w:tcPr>
-          <w:p>
-            <w:pPr>
-              <w:pStyle w:val="Lijstalinea"/>
-              <w:ind w:left="0"/>
-            </w:pPr>
           </w:p>
         </w:tc>
       </w:tr>
     </w:tbl>
     <w:p/>
     <w:p/>
-    <w:p>
-      <w:bookmarkStart w:id="0" w:name="_GoBack"/>
-      <w:bookmarkEnd w:id="0"/>
-    </w:p>
     <w:sectPr>
       <w:footerReference w:type="default" r:id="rId9"/>
       <w:pgSz w:w="11906" w:h="16838"/>
@@ -2921,6 +2883,7 @@
     <w:rsid w:val="00267A40"/>
     <w:rsid w:val="00286BD2"/>
     <w:rsid w:val="00305E99"/>
+    <w:rsid w:val="00694DDE"/>
     <w:rsid w:val="006D320F"/>
     <w:rsid w:val="008044DB"/>
     <w:rsid w:val="00F97EDC"/>
@@ -2940,8 +2903,8 @@
   </m:mathPr>
   <w:themeFontLang w:val="nl-NL"/>
   <w:clrSchemeMapping w:bg1="light1" w:t1="dark1" w:bg2="light2" w:t2="dark2" w:accent1="accent1" w:accent2="accent2" w:accent3="accent3" w:accent4="accent4" w:accent5="accent5" w:accent6="accent6" w:hyperlink="hyperlink" w:followedHyperlink="followedHyperlink"/>
-  <w:decimalSymbol w:val="."/>
-  <w:listSeparator w:val=","/>
+  <w:decimalSymbol w:val=","/>
+  <w:listSeparator w:val=";"/>
   <w15:chartTrackingRefBased/>
 </w:settings>
 </file>

</xml_diff>